<commit_message>
updated documentation meetrapport and ran some tests
</commit_message>
<xml_diff>
--- a/meetrapporten/working/Meetrapport.docx
+++ b/meetrapporten/working/Meetrapport.docx
@@ -4,7 +4,7 @@
   <w:body>
     <w:p>
       <w:pPr>
-        <w:pStyle w:val="Titel"/>
+        <w:pStyle w:val="Title"/>
       </w:pPr>
       <w:r>
         <w:t xml:space="preserve">Meetrapport: </w:t>
@@ -16,26 +16,18 @@
     <w:p>
       <w:pPr>
         <w:rPr>
-          <w:rStyle w:val="Subtielebenadrukking"/>
-        </w:rPr>
-      </w:pPr>
-      <w:proofErr w:type="spellStart"/>
-      <w:r>
-        <w:rPr>
-          <w:rStyle w:val="Subtielebenadrukking"/>
-        </w:rPr>
-        <w:t>Stoeltie</w:t>
-      </w:r>
-      <w:proofErr w:type="spellEnd"/>
-      <w:r>
-        <w:rPr>
-          <w:rStyle w:val="Subtielebenadrukking"/>
-        </w:rPr>
-        <w:t>, Ferdi – 1665045</w:t>
-      </w:r>
-      <w:r>
-        <w:rPr>
-          <w:rStyle w:val="Subtielebenadrukking"/>
+          <w:rStyle w:val="SubtleEmphasis"/>
+        </w:rPr>
+      </w:pPr>
+      <w:r>
+        <w:rPr>
+          <w:rStyle w:val="SubtleEmphasis"/>
+        </w:rPr>
+        <w:t>Stoeltie, Ferdi – 1665045</w:t>
+      </w:r>
+      <w:r>
+        <w:rPr>
+          <w:rStyle w:val="SubtleEmphasis"/>
         </w:rPr>
         <w:br/>
         <w:t>Agterberg, Ole – 1651981</w:t>
@@ -44,12 +36,27 @@
     <w:p>
       <w:pPr>
         <w:rPr>
-          <w:rStyle w:val="Subtielebenadrukking"/>
-        </w:rPr>
-      </w:pPr>
-      <w:r>
-        <w:rPr>
-          <w:rStyle w:val="Subtielebenadrukking"/>
+          <w:rStyle w:val="SubtleEmphasis"/>
+        </w:rPr>
+      </w:pPr>
+      <w:r>
+        <w:rPr>
+          <w:rStyle w:val="SubtleEmphasis"/>
+        </w:rPr>
+        <w:t>Manon – 113ietsmeteentwee</w:t>
+      </w:r>
+    </w:p>
+    <w:p>
+      <w:pPr>
+        <w:rPr>
+          <w:rStyle w:val="SubtleEmphasis"/>
+          <w:lang w:val="en-US"/>
+        </w:rPr>
+      </w:pPr>
+      <w:r>
+        <w:rPr>
+          <w:rStyle w:val="SubtleEmphasis"/>
+          <w:noProof/>
         </w:rPr>
         <w:drawing>
           <wp:anchor distT="0" distB="0" distL="114300" distR="114300" simplePos="0" relativeHeight="251659264" behindDoc="1" locked="0" layoutInCell="1" allowOverlap="1" wp14:anchorId="5CCBD4E7" wp14:editId="12B39922">
@@ -120,50 +127,193 @@
       </w:r>
       <w:r>
         <w:rPr>
-          <w:rStyle w:val="Subtielebenadrukking"/>
+          <w:rStyle w:val="SubtleEmphasis"/>
+          <w:lang w:val="en-US"/>
         </w:rPr>
         <w:t>18-03-2020</w:t>
       </w:r>
     </w:p>
-    <w:p/>
-    <w:p/>
-    <w:p/>
-    <w:p/>
-    <w:p/>
-    <w:p/>
-    <w:p/>
-    <w:p/>
+    <w:p>
+      <w:pPr>
+        <w:rPr>
+          <w:lang w:val="en-US"/>
+        </w:rPr>
+      </w:pPr>
+    </w:p>
+    <w:p>
+      <w:pPr>
+        <w:rPr>
+          <w:lang w:val="en-US"/>
+        </w:rPr>
+      </w:pPr>
+    </w:p>
+    <w:p>
+      <w:pPr>
+        <w:rPr>
+          <w:lang w:val="en-US"/>
+        </w:rPr>
+      </w:pPr>
+    </w:p>
+    <w:p>
+      <w:pPr>
+        <w:rPr>
+          <w:lang w:val="en-US"/>
+        </w:rPr>
+      </w:pPr>
+    </w:p>
+    <w:p>
+      <w:pPr>
+        <w:rPr>
+          <w:lang w:val="en-US"/>
+        </w:rPr>
+      </w:pPr>
+    </w:p>
+    <w:p>
+      <w:pPr>
+        <w:rPr>
+          <w:lang w:val="en-US"/>
+        </w:rPr>
+      </w:pPr>
+    </w:p>
+    <w:p>
+      <w:pPr>
+        <w:rPr>
+          <w:lang w:val="en-US"/>
+        </w:rPr>
+      </w:pPr>
+    </w:p>
+    <w:p>
+      <w:pPr>
+        <w:rPr>
+          <w:lang w:val="en-US"/>
+        </w:rPr>
+      </w:pPr>
+    </w:p>
     <w:p>
       <w:pPr>
         <w:jc w:val="center"/>
+        <w:rPr>
+          <w:lang w:val="en-US"/>
+        </w:rPr>
       </w:pPr>
     </w:p>
     <w:p>
       <w:pPr>
         <w:jc w:val="center"/>
-      </w:pPr>
-    </w:p>
-    <w:p/>
-    <w:p/>
-    <w:p/>
-    <w:p/>
-    <w:p/>
-    <w:p/>
-    <w:p/>
-    <w:p/>
-    <w:p/>
-    <w:p/>
-    <w:p/>
-    <w:p/>
-    <w:p/>
-    <w:p/>
-    <w:p/>
-    <w:p/>
-    <w:p>
+        <w:rPr>
+          <w:lang w:val="en-US"/>
+        </w:rPr>
+      </w:pPr>
+    </w:p>
+    <w:p>
+      <w:pPr>
+        <w:rPr>
+          <w:lang w:val="en-US"/>
+        </w:rPr>
+      </w:pPr>
+    </w:p>
+    <w:p>
+      <w:pPr>
+        <w:rPr>
+          <w:lang w:val="en-US"/>
+        </w:rPr>
+      </w:pPr>
+    </w:p>
+    <w:p>
+      <w:pPr>
+        <w:rPr>
+          <w:lang w:val="en-US"/>
+        </w:rPr>
+      </w:pPr>
+    </w:p>
+    <w:p>
+      <w:pPr>
+        <w:rPr>
+          <w:lang w:val="en-US"/>
+        </w:rPr>
+      </w:pPr>
+    </w:p>
+    <w:p>
+      <w:pPr>
+        <w:rPr>
+          <w:lang w:val="en-US"/>
+        </w:rPr>
+      </w:pPr>
+    </w:p>
+    <w:p>
+      <w:pPr>
+        <w:rPr>
+          <w:lang w:val="en-US"/>
+        </w:rPr>
+      </w:pPr>
+    </w:p>
+    <w:p>
+      <w:pPr>
+        <w:rPr>
+          <w:lang w:val="en-US"/>
+        </w:rPr>
+      </w:pPr>
+    </w:p>
+    <w:p>
+      <w:pPr>
+        <w:rPr>
+          <w:lang w:val="en-US"/>
+        </w:rPr>
+      </w:pPr>
+    </w:p>
+    <w:p>
+      <w:pPr>
+        <w:rPr>
+          <w:lang w:val="en-US"/>
+        </w:rPr>
+      </w:pPr>
+    </w:p>
+    <w:p>
+      <w:pPr>
+        <w:rPr>
+          <w:lang w:val="en-US"/>
+        </w:rPr>
+      </w:pPr>
+    </w:p>
+    <w:p>
+      <w:pPr>
+        <w:rPr>
+          <w:lang w:val="en-US"/>
+        </w:rPr>
+      </w:pPr>
+    </w:p>
+    <w:p>
+      <w:pPr>
+        <w:rPr>
+          <w:lang w:val="en-US"/>
+        </w:rPr>
+      </w:pPr>
+    </w:p>
+    <w:p>
+      <w:pPr>
+        <w:rPr>
+          <w:lang w:val="en-US"/>
+        </w:rPr>
+      </w:pPr>
+    </w:p>
+    <w:p>
+      <w:pPr>
+        <w:rPr>
+          <w:lang w:val="en-US"/>
+        </w:rPr>
+      </w:pPr>
+    </w:p>
+    <w:p>
+      <w:pPr>
+        <w:rPr>
+          <w:lang w:val="en-US"/>
+        </w:rPr>
+      </w:pPr>
       <w:r>
         <w:rPr>
           <w:sz w:val="20"/>
           <w:szCs w:val="20"/>
+          <w:lang w:val="en-US"/>
         </w:rPr>
         <w:t xml:space="preserve">Image: </w:t>
       </w:r>
@@ -173,6 +323,7 @@
             <w:rStyle w:val="Hyperlink"/>
             <w:sz w:val="20"/>
             <w:szCs w:val="20"/>
+            <w:lang w:val="en-US"/>
           </w:rPr>
           <w:t>http://bubble.ro/How_to_convert_an_image_to_grayscale_using_PHP.html</w:t>
         </w:r>
@@ -181,16 +332,20 @@
         <w:rPr>
           <w:sz w:val="20"/>
           <w:szCs w:val="20"/>
+          <w:lang w:val="en-US"/>
         </w:rPr>
         <w:t xml:space="preserve"> </w:t>
       </w:r>
       <w:r>
+        <w:rPr>
+          <w:lang w:val="en-US"/>
+        </w:rPr>
         <w:br w:type="page"/>
       </w:r>
     </w:p>
     <w:p>
       <w:pPr>
-        <w:pStyle w:val="Kop1"/>
+        <w:pStyle w:val="Heading1"/>
       </w:pPr>
       <w:r>
         <w:lastRenderedPageBreak/>
@@ -202,10 +357,7 @@
         <w:t xml:space="preserve">Het doel van het meetrapport is om te kijken of snelheid van de </w:t>
       </w:r>
       <w:r>
-        <w:t xml:space="preserve">conversie van RGB naar intensiteit </w:t>
-      </w:r>
-      <w:r>
-        <w:t>is verbeterd</w:t>
+        <w:t>conversie van RGB naar intensiteit is verbeterd</w:t>
       </w:r>
       <w:r>
         <w:t xml:space="preserve"> ten op zichten van de bestaande </w:t>
@@ -243,8 +395,15 @@
       </w:r>
     </w:p>
     <w:p>
-      <w:pPr>
-        <w:pStyle w:val="Kop1"/>
+      <w:r>
+        <w:t xml:space="preserve">Er zijn twee verschillende soorten tests </w:t>
+      </w:r>
+      <w:bookmarkStart w:id="0" w:name="_GoBack"/>
+      <w:bookmarkEnd w:id="0"/>
+    </w:p>
+    <w:p>
+      <w:pPr>
+        <w:pStyle w:val="Heading1"/>
       </w:pPr>
       <w:r>
         <w:t>Hypothese</w:t>
@@ -266,7 +425,7 @@
     </w:p>
     <w:p>
       <w:pPr>
-        <w:pStyle w:val="Kop1"/>
+        <w:pStyle w:val="Heading1"/>
       </w:pPr>
       <w:r>
         <w:t>Werkwijze</w:t>
@@ -411,7 +570,7 @@
     </w:p>
     <w:p>
       <w:pPr>
-        <w:pStyle w:val="Kop1"/>
+        <w:pStyle w:val="Heading1"/>
       </w:pPr>
       <w:r>
         <w:t>Resultaten</w:t>
@@ -965,6 +1124,9 @@
       <m:oMathPara>
         <m:oMath>
           <m:r>
+            <m:rPr>
+              <m:sty m:val="p"/>
+            </m:rPr>
             <w:rPr>
               <w:rFonts w:ascii="Cambria Math" w:hAnsi="Cambria Math"/>
             </w:rPr>
@@ -1595,9 +1757,13 @@
       <m:oMathPara>
         <m:oMath>
           <m:r>
+            <m:rPr>
+              <m:sty m:val="p"/>
+            </m:rPr>
             <w:rPr>
               <w:rFonts w:ascii="Cambria Math" w:hAnsi="Cambria Math"/>
             </w:rPr>
+            <w:lastRenderedPageBreak/>
             <w:br/>
           </m:r>
         </m:oMath>
@@ -1672,40 +1838,24 @@
             <w:rPr>
               <w:rFonts w:ascii="Cambria Math" w:hAnsi="Cambria Math"/>
             </w:rPr>
-            <m:t>*100%≈</m:t>
-          </m:r>
-          <m:r>
-            <w:rPr>
-              <w:rFonts w:ascii="Cambria Math" w:hAnsi="Cambria Math"/>
-            </w:rPr>
-            <m:t>21,66</m:t>
-          </m:r>
-          <m:r>
-            <w:rPr>
-              <w:rFonts w:ascii="Cambria Math" w:hAnsi="Cambria Math"/>
-            </w:rPr>
-            <m:t>%</m:t>
+            <m:t>*100%≈21,66%</m:t>
           </m:r>
         </m:oMath>
       </m:oMathPara>
     </w:p>
     <w:p>
       <w:pPr>
-        <w:pStyle w:val="Kop1"/>
-      </w:pPr>
-      <w:r>
-        <w:lastRenderedPageBreak/>
+        <w:pStyle w:val="Heading1"/>
+      </w:pPr>
+      <w:r>
         <w:t>Verwerking</w:t>
       </w:r>
     </w:p>
-    <w:p>
-      <w:bookmarkStart w:id="0" w:name="_GoBack"/>
-      <w:bookmarkEnd w:id="0"/>
-    </w:p>
     <w:p/>
-    <w:p>
-      <w:pPr>
-        <w:pStyle w:val="Kop1"/>
+    <w:p/>
+    <w:p>
+      <w:pPr>
+        <w:pStyle w:val="Heading1"/>
       </w:pPr>
       <w:r>
         <w:t>Conclusie</w:t>
@@ -1960,7 +2110,7 @@
     <w:lvl w:ilvl="0" w:tplc="BBFEAF52">
       <w:start w:val="1"/>
       <w:numFmt w:val="decimal"/>
-      <w:pStyle w:val="Kop1"/>
+      <w:pStyle w:val="Heading1"/>
       <w:lvlText w:val="%1."/>
       <w:lvlJc w:val="left"/>
       <w:pPr>
@@ -2175,6 +2325,7 @@
     <w:lsdException w:name="HTML Sample" w:semiHidden="1" w:unhideWhenUsed="1"/>
     <w:lsdException w:name="HTML Typewriter" w:semiHidden="1" w:unhideWhenUsed="1"/>
     <w:lsdException w:name="HTML Variable" w:semiHidden="1" w:unhideWhenUsed="1"/>
+    <w:lsdException w:name="Normal Table" w:semiHidden="1" w:unhideWhenUsed="1"/>
     <w:lsdException w:name="annotation subject" w:semiHidden="1" w:unhideWhenUsed="1"/>
     <w:lsdException w:name="No List" w:semiHidden="1" w:unhideWhenUsed="1"/>
     <w:lsdException w:name="Outline List 1" w:semiHidden="1" w:unhideWhenUsed="1"/>
@@ -2221,8 +2372,10 @@
     <w:lsdException w:name="Table Subtle 2" w:semiHidden="1" w:unhideWhenUsed="1"/>
     <w:lsdException w:name="Table Web 1" w:semiHidden="1" w:unhideWhenUsed="1"/>
     <w:lsdException w:name="Table Web 2" w:semiHidden="1" w:unhideWhenUsed="1"/>
+    <w:lsdException w:name="Table Web 3" w:semiHidden="1" w:unhideWhenUsed="1"/>
     <w:lsdException w:name="Balloon Text" w:semiHidden="1" w:unhideWhenUsed="1"/>
     <w:lsdException w:name="Table Grid" w:uiPriority="39"/>
+    <w:lsdException w:name="Table Theme" w:semiHidden="1" w:unhideWhenUsed="1"/>
     <w:lsdException w:name="Placeholder Text" w:semiHidden="1"/>
     <w:lsdException w:name="No Spacing" w:uiPriority="1" w:qFormat="1"/>
     <w:lsdException w:name="Light Shading" w:uiPriority="60"/>
@@ -2444,16 +2597,16 @@
     <w:lsdException w:name="Unresolved Mention" w:semiHidden="1" w:unhideWhenUsed="1"/>
     <w:lsdException w:name="Smart Link" w:semiHidden="1" w:unhideWhenUsed="1"/>
   </w:latentStyles>
-  <w:style w:type="paragraph" w:default="1" w:styleId="Standaard">
+  <w:style w:type="paragraph" w:default="1" w:styleId="Normal">
     <w:name w:val="Normal"/>
     <w:qFormat/>
     <w:rsid w:val="00E25EE7"/>
   </w:style>
-  <w:style w:type="paragraph" w:styleId="Kop1">
+  <w:style w:type="paragraph" w:styleId="Heading1">
     <w:name w:val="heading 1"/>
-    <w:basedOn w:val="Standaard"/>
-    <w:next w:val="Standaard"/>
-    <w:link w:val="Kop1Char"/>
+    <w:basedOn w:val="Normal"/>
+    <w:next w:val="Normal"/>
+    <w:link w:val="Heading1Char"/>
     <w:uiPriority w:val="9"/>
     <w:qFormat/>
     <w:rsid w:val="00F301F4"/>
@@ -2473,13 +2626,13 @@
       <w:szCs w:val="32"/>
     </w:rPr>
   </w:style>
-  <w:style w:type="character" w:default="1" w:styleId="Standaardalinea-lettertype">
+  <w:style w:type="character" w:default="1" w:styleId="DefaultParagraphFont">
     <w:name w:val="Default Paragraph Font"/>
     <w:uiPriority w:val="1"/>
     <w:semiHidden/>
     <w:unhideWhenUsed/>
   </w:style>
-  <w:style w:type="table" w:default="1" w:styleId="Standaardtabel">
+  <w:style w:type="table" w:default="1" w:styleId="TableNormal">
     <w:name w:val="Normal Table"/>
     <w:uiPriority w:val="99"/>
     <w:semiHidden/>
@@ -2494,17 +2647,17 @@
       </w:tblCellMar>
     </w:tblPr>
   </w:style>
-  <w:style w:type="numbering" w:default="1" w:styleId="Geenlijst">
+  <w:style w:type="numbering" w:default="1" w:styleId="NoList">
     <w:name w:val="No List"/>
     <w:uiPriority w:val="99"/>
     <w:semiHidden/>
     <w:unhideWhenUsed/>
   </w:style>
-  <w:style w:type="paragraph" w:styleId="Titel">
+  <w:style w:type="paragraph" w:styleId="Title">
     <w:name w:val="Title"/>
-    <w:basedOn w:val="Standaard"/>
-    <w:next w:val="Standaard"/>
-    <w:link w:val="TitelChar"/>
+    <w:basedOn w:val="Normal"/>
+    <w:next w:val="Normal"/>
+    <w:link w:val="TitleChar"/>
     <w:uiPriority w:val="10"/>
     <w:qFormat/>
     <w:rsid w:val="00F301F4"/>
@@ -2520,10 +2673,10 @@
       <w:szCs w:val="56"/>
     </w:rPr>
   </w:style>
-  <w:style w:type="character" w:customStyle="1" w:styleId="TitelChar">
-    <w:name w:val="Titel Char"/>
-    <w:basedOn w:val="Standaardalinea-lettertype"/>
-    <w:link w:val="Titel"/>
+  <w:style w:type="character" w:customStyle="1" w:styleId="TitleChar">
+    <w:name w:val="Title Char"/>
+    <w:basedOn w:val="DefaultParagraphFont"/>
+    <w:link w:val="Title"/>
     <w:uiPriority w:val="10"/>
     <w:rsid w:val="00F301F4"/>
     <w:rPr>
@@ -2534,9 +2687,9 @@
       <w:szCs w:val="56"/>
     </w:rPr>
   </w:style>
-  <w:style w:type="character" w:styleId="Subtielebenadrukking">
+  <w:style w:type="character" w:styleId="SubtleEmphasis">
     <w:name w:val="Subtle Emphasis"/>
-    <w:basedOn w:val="Standaardalinea-lettertype"/>
+    <w:basedOn w:val="DefaultParagraphFont"/>
     <w:uiPriority w:val="19"/>
     <w:qFormat/>
     <w:rsid w:val="00F301F4"/>
@@ -2546,10 +2699,10 @@
       <w:color w:val="404040" w:themeColor="text1" w:themeTint="BF"/>
     </w:rPr>
   </w:style>
-  <w:style w:type="paragraph" w:styleId="Koptekst">
+  <w:style w:type="paragraph" w:styleId="Header">
     <w:name w:val="header"/>
-    <w:basedOn w:val="Standaard"/>
-    <w:link w:val="KoptekstChar"/>
+    <w:basedOn w:val="Normal"/>
+    <w:link w:val="HeaderChar"/>
     <w:uiPriority w:val="99"/>
     <w:unhideWhenUsed/>
     <w:rsid w:val="00F301F4"/>
@@ -2561,17 +2714,17 @@
       <w:spacing w:after="0" w:line="240" w:lineRule="auto"/>
     </w:pPr>
   </w:style>
-  <w:style w:type="character" w:customStyle="1" w:styleId="KoptekstChar">
-    <w:name w:val="Koptekst Char"/>
-    <w:basedOn w:val="Standaardalinea-lettertype"/>
-    <w:link w:val="Koptekst"/>
+  <w:style w:type="character" w:customStyle="1" w:styleId="HeaderChar">
+    <w:name w:val="Header Char"/>
+    <w:basedOn w:val="DefaultParagraphFont"/>
+    <w:link w:val="Header"/>
     <w:uiPriority w:val="99"/>
     <w:rsid w:val="00F301F4"/>
   </w:style>
-  <w:style w:type="paragraph" w:styleId="Voettekst">
+  <w:style w:type="paragraph" w:styleId="Footer">
     <w:name w:val="footer"/>
-    <w:basedOn w:val="Standaard"/>
-    <w:link w:val="VoettekstChar"/>
+    <w:basedOn w:val="Normal"/>
+    <w:link w:val="FooterChar"/>
     <w:uiPriority w:val="99"/>
     <w:unhideWhenUsed/>
     <w:rsid w:val="00F301F4"/>
@@ -2583,16 +2736,16 @@
       <w:spacing w:after="0" w:line="240" w:lineRule="auto"/>
     </w:pPr>
   </w:style>
-  <w:style w:type="character" w:customStyle="1" w:styleId="VoettekstChar">
-    <w:name w:val="Voettekst Char"/>
-    <w:basedOn w:val="Standaardalinea-lettertype"/>
-    <w:link w:val="Voettekst"/>
+  <w:style w:type="character" w:customStyle="1" w:styleId="FooterChar">
+    <w:name w:val="Footer Char"/>
+    <w:basedOn w:val="DefaultParagraphFont"/>
+    <w:link w:val="Footer"/>
     <w:uiPriority w:val="99"/>
     <w:rsid w:val="00F301F4"/>
   </w:style>
   <w:style w:type="character" w:styleId="Hyperlink">
     <w:name w:val="Hyperlink"/>
-    <w:basedOn w:val="Standaardalinea-lettertype"/>
+    <w:basedOn w:val="DefaultParagraphFont"/>
     <w:uiPriority w:val="99"/>
     <w:unhideWhenUsed/>
     <w:rsid w:val="00F301F4"/>
@@ -2601,9 +2754,9 @@
       <w:u w:val="single"/>
     </w:rPr>
   </w:style>
-  <w:style w:type="paragraph" w:styleId="Lijstalinea">
+  <w:style w:type="paragraph" w:styleId="ListParagraph">
     <w:name w:val="List Paragraph"/>
-    <w:basedOn w:val="Standaard"/>
+    <w:basedOn w:val="Normal"/>
     <w:uiPriority w:val="34"/>
     <w:qFormat/>
     <w:rsid w:val="00F301F4"/>
@@ -2612,10 +2765,10 @@
       <w:contextualSpacing/>
     </w:pPr>
   </w:style>
-  <w:style w:type="character" w:customStyle="1" w:styleId="Kop1Char">
-    <w:name w:val="Kop 1 Char"/>
-    <w:basedOn w:val="Standaardalinea-lettertype"/>
-    <w:link w:val="Kop1"/>
+  <w:style w:type="character" w:customStyle="1" w:styleId="Heading1Char">
+    <w:name w:val="Heading 1 Char"/>
+    <w:basedOn w:val="DefaultParagraphFont"/>
+    <w:link w:val="Heading1"/>
     <w:uiPriority w:val="9"/>
     <w:rsid w:val="00F301F4"/>
     <w:rPr>
@@ -2625,9 +2778,9 @@
       <w:szCs w:val="32"/>
     </w:rPr>
   </w:style>
-  <w:style w:type="character" w:styleId="Tekstvantijdelijkeaanduiding">
+  <w:style w:type="character" w:styleId="PlaceholderText">
     <w:name w:val="Placeholder Text"/>
-    <w:basedOn w:val="Standaardalinea-lettertype"/>
+    <w:basedOn w:val="DefaultParagraphFont"/>
     <w:uiPriority w:val="99"/>
     <w:semiHidden/>
     <w:rsid w:val="00F40919"/>

</xml_diff>